<commit_message>
Added resume pdf, updated resume docx
</commit_message>
<xml_diff>
--- a/Resume.docx
+++ b/Resume.docx
@@ -14,10 +14,29 @@
       </w:pPr>
       <w:r>
         <w:rPr>
+          <w:color w:val="auto"/>
+          <w:sz w:val="24"/>
+        </w:rPr>
+        <w:pict>
+          <v:rect id="_x0000_i1026" style="width:0;height:1.5pt" o:hralign="center" o:hrstd="t" o:hr="t" fillcolor="#a0a0a0" stroked="f"/>
+        </w:pict>
+      </w:r>
+    </w:p>
+    <w:p>
+      <w:pPr>
+        <w:jc w:val="center"/>
+        <w:rPr>
           <w:b/>
           <w:color w:val="4C1130"/>
           <w:sz w:val="28"/>
         </w:rPr>
+      </w:pPr>
+      <w:r>
+        <w:rPr>
+          <w:b/>
+          <w:color w:val="4C1130"/>
+          <w:sz w:val="28"/>
+        </w:rPr>
         <w:t>Chante Mack</w:t>
       </w:r>
     </w:p>
@@ -83,7 +102,7 @@
       <w:pPr>
         <w:jc w:val="center"/>
         <w:rPr>
-          <w:color w:val="1155CC"/>
+          <w:color w:val="auto"/>
           <w:sz w:val="24"/>
           <w:u w:val="single"/>
         </w:rPr>
@@ -91,7 +110,7 @@
       <w:hyperlink r:id="rId5">
         <w:r>
           <w:rPr>
-            <w:color w:val="1155CC"/>
+            <w:color w:val="auto"/>
             <w:sz w:val="24"/>
             <w:u w:val="single"/>
           </w:rPr>
@@ -103,27 +122,36 @@
       <w:pPr>
         <w:jc w:val="center"/>
         <w:rPr>
-          <w:color w:val="1155CC"/>
-          <w:sz w:val="24"/>
-          <w:u w:val="single"/>
-        </w:rPr>
-      </w:pPr>
-      <w:proofErr w:type="gramStart"/>
-      <w:r>
-        <w:rPr>
-          <w:color w:val="1155CC"/>
-          <w:sz w:val="24"/>
-          <w:u w:val="single"/>
+          <w:color w:val="auto"/>
+          <w:sz w:val="24"/>
+        </w:rPr>
+      </w:pPr>
+      <w:r>
+        <w:rPr>
+          <w:color w:val="auto"/>
+          <w:sz w:val="24"/>
         </w:rPr>
         <w:t>github.com/crm3vq</w:t>
       </w:r>
-      <w:proofErr w:type="gramEnd"/>
-    </w:p>
-    <w:p/>
-    <w:p/>
-    <w:p/>
-    <w:p/>
-    <w:p/>
+    </w:p>
+    <w:p>
+      <w:pPr>
+        <w:jc w:val="center"/>
+        <w:rPr>
+          <w:color w:val="auto"/>
+          <w:sz w:val="24"/>
+        </w:rPr>
+      </w:pPr>
+      <w:r>
+        <w:rPr>
+          <w:color w:val="auto"/>
+          <w:sz w:val="24"/>
+        </w:rPr>
+        <w:pict>
+          <v:rect id="_x0000_i1025" style="width:0;height:1.5pt" o:hralign="center" o:hrstd="t" o:hr="t" fillcolor="#a0a0a0" stroked="f"/>
+        </w:pict>
+      </w:r>
+    </w:p>
     <w:p>
       <w:r>
         <w:rPr>
@@ -175,26 +203,21 @@
       <w:pPr>
         <w:contextualSpacing/>
         <w:rPr>
-          <w:b/>
-          <w:sz w:val="24"/>
-        </w:rPr>
-      </w:pPr>
-      <w:r>
-        <w:rPr>
-          <w:b/>
-          <w:sz w:val="24"/>
-        </w:rPr>
-        <w:t>Pursuing Bachelor of Arts in Computer Science (BACS), 105/120 credits completed</w:t>
-      </w:r>
-    </w:p>
-    <w:p>
-      <w:pPr>
-        <w:contextualSpacing/>
-        <w:rPr>
-          <w:b/>
-          <w:sz w:val="24"/>
-        </w:rPr>
-      </w:pPr>
+          <w:sz w:val="24"/>
+        </w:rPr>
+      </w:pPr>
+      <w:r>
+        <w:rPr>
+          <w:sz w:val="24"/>
+        </w:rPr>
+        <w:t>Bachelor of Arts in Computer Science (BACS</w:t>
+      </w:r>
+      <w:r>
+        <w:rPr>
+          <w:sz w:val="24"/>
+        </w:rPr>
+        <w:t>) – Class of 2018</w:t>
+      </w:r>
     </w:p>
     <w:p>
       <w:pPr>
@@ -205,51 +228,21 @@
         </w:numPr>
         <w:rPr>
           <w:b/>
-          <w:sz w:val="24"/>
-        </w:rPr>
-      </w:pPr>
-      <w:r>
-        <w:rPr>
-          <w:sz w:val="24"/>
-        </w:rPr>
-        <w:t>Worked on</w:t>
-      </w:r>
-      <w:r>
-        <w:rPr>
-          <w:sz w:val="24"/>
-        </w:rPr>
+        </w:rPr>
+      </w:pPr>
+      <w:r>
+        <w:t>Programmed</w:t>
+      </w:r>
+      <w:r>
         <w:t xml:space="preserve"> audio plug-ins using </w:t>
       </w:r>
       <w:r>
-        <w:rPr>
-          <w:sz w:val="24"/>
-        </w:rPr>
-        <w:t xml:space="preserve">C++ in </w:t>
-      </w:r>
-      <w:proofErr w:type="spellStart"/>
-      <w:r>
-        <w:rPr>
-          <w:sz w:val="24"/>
-        </w:rPr>
-        <w:t>Xcode</w:t>
-      </w:r>
-      <w:proofErr w:type="spellEnd"/>
-      <w:r>
-        <w:rPr>
-          <w:sz w:val="24"/>
-        </w:rPr>
-        <w:t xml:space="preserve"> </w:t>
-      </w:r>
-      <w:r>
-        <w:rPr>
-          <w:sz w:val="24"/>
-        </w:rPr>
+        <w:t xml:space="preserve">C++ in Xcode </w:t>
+      </w:r>
+      <w:r>
         <w:t>and JUCE</w:t>
       </w:r>
       <w:r>
-        <w:rPr>
-          <w:sz w:val="24"/>
-        </w:rPr>
         <w:t xml:space="preserve"> to be used as audio filters for audio files</w:t>
       </w:r>
     </w:p>
@@ -262,29 +255,14 @@
         </w:numPr>
         <w:rPr>
           <w:b/>
-          <w:sz w:val="24"/>
-        </w:rPr>
-      </w:pPr>
-      <w:r>
-        <w:rPr>
-          <w:sz w:val="24"/>
-        </w:rPr>
+        </w:rPr>
+      </w:pPr>
+      <w:r>
         <w:t xml:space="preserve">Created bucket list app for iOS using </w:t>
       </w:r>
       <w:r>
-        <w:rPr>
-          <w:sz w:val="24"/>
-        </w:rPr>
-        <w:t xml:space="preserve">Swift in </w:t>
-      </w:r>
-      <w:proofErr w:type="spellStart"/>
-      <w:r>
-        <w:rPr>
-          <w:sz w:val="24"/>
-        </w:rPr>
-        <w:t>Xcode</w:t>
-      </w:r>
-      <w:proofErr w:type="spellEnd"/>
+        <w:t>Swift in Xcode</w:t>
+      </w:r>
     </w:p>
     <w:p>
       <w:pPr>
@@ -295,32 +273,13 @@
         </w:numPr>
         <w:rPr>
           <w:b/>
-          <w:sz w:val="24"/>
-        </w:rPr>
-      </w:pPr>
-      <w:r>
-        <w:rPr>
-          <w:sz w:val="24"/>
-        </w:rPr>
+        </w:rPr>
+      </w:pPr>
+      <w:r>
         <w:t>Worked on Android app development</w:t>
       </w:r>
       <w:r>
-        <w:rPr>
-          <w:sz w:val="24"/>
-        </w:rPr>
-        <w:t xml:space="preserve"> using </w:t>
-      </w:r>
-      <w:r>
-        <w:rPr>
-          <w:sz w:val="24"/>
-        </w:rPr>
-        <w:t xml:space="preserve">Java in </w:t>
-      </w:r>
-      <w:r>
-        <w:rPr>
-          <w:sz w:val="24"/>
-        </w:rPr>
-        <w:t>Android Studio</w:t>
+        <w:t xml:space="preserve"> using Java in Android Studio</w:t>
       </w:r>
     </w:p>
     <w:p>
@@ -330,30 +289,37 @@
           <w:ilvl w:val="0"/>
           <w:numId w:val="16"/>
         </w:numPr>
+        <w:spacing w:after="240"/>
         <w:rPr>
           <w:b/>
-          <w:sz w:val="24"/>
-        </w:rPr>
-      </w:pPr>
-      <w:r>
-        <w:rPr>
-          <w:sz w:val="24"/>
-        </w:rPr>
+        </w:rPr>
+      </w:pPr>
+      <w:r>
         <w:t>Coded RSA encryption and decryption</w:t>
       </w:r>
       <w:r>
-        <w:rPr>
-          <w:sz w:val="24"/>
-        </w:rPr>
         <w:t xml:space="preserve"> using Java in Eclipse</w:t>
       </w:r>
     </w:p>
-    <w:p/>
-    <w:p>
-      <w:r>
+    <w:p>
+      <w:pPr>
+        <w:rPr>
+          <w:b/>
+          <w:szCs w:val="22"/>
+        </w:rPr>
+      </w:pPr>
+      <w:r>
+        <w:rPr>
+          <w:b/>
+          <w:sz w:val="24"/>
+        </w:rPr>
         <w:t>Relevant Coursework</w:t>
       </w:r>
       <w:r>
+        <w:rPr>
+          <w:b/>
+          <w:sz w:val="24"/>
+        </w:rPr>
         <w:t>:</w:t>
       </w:r>
     </w:p>
@@ -364,9 +330,28 @@
           <w:ilvl w:val="0"/>
           <w:numId w:val="15"/>
         </w:numPr>
-      </w:pPr>
-      <w:r>
+        <w:rPr>
+          <w:szCs w:val="22"/>
+        </w:rPr>
+      </w:pPr>
+      <w:r>
+        <w:rPr>
+          <w:szCs w:val="22"/>
+        </w:rPr>
         <w:t>Introduction to Programming</w:t>
+      </w:r>
+      <w:r>
+        <w:rPr>
+          <w:szCs w:val="22"/>
+        </w:rPr>
+        <w:t xml:space="preserve">, </w:t>
+      </w:r>
+      <w:r>
+        <w:rPr>
+          <w:i/>
+          <w:szCs w:val="22"/>
+        </w:rPr>
+        <w:t>Java</w:t>
       </w:r>
     </w:p>
     <w:p>
@@ -376,9 +361,28 @@
           <w:ilvl w:val="0"/>
           <w:numId w:val="15"/>
         </w:numPr>
-      </w:pPr>
-      <w:r>
+        <w:rPr>
+          <w:szCs w:val="22"/>
+        </w:rPr>
+      </w:pPr>
+      <w:r>
+        <w:rPr>
+          <w:szCs w:val="22"/>
+        </w:rPr>
         <w:t>Software Development Methods</w:t>
+      </w:r>
+      <w:r>
+        <w:rPr>
+          <w:szCs w:val="22"/>
+        </w:rPr>
+        <w:t xml:space="preserve">, </w:t>
+      </w:r>
+      <w:r>
+        <w:rPr>
+          <w:i/>
+          <w:szCs w:val="22"/>
+        </w:rPr>
+        <w:t>Java</w:t>
       </w:r>
     </w:p>
     <w:p>
@@ -388,9 +392,29 @@
           <w:ilvl w:val="0"/>
           <w:numId w:val="15"/>
         </w:numPr>
-      </w:pPr>
-      <w:r>
+        <w:rPr>
+          <w:i/>
+          <w:szCs w:val="22"/>
+        </w:rPr>
+      </w:pPr>
+      <w:r>
+        <w:rPr>
+          <w:szCs w:val="22"/>
+        </w:rPr>
         <w:t>Discrete Mathematics</w:t>
+      </w:r>
+      <w:r>
+        <w:rPr>
+          <w:szCs w:val="22"/>
+        </w:rPr>
+        <w:t xml:space="preserve">, </w:t>
+      </w:r>
+      <w:r>
+        <w:rPr>
+          <w:i/>
+          <w:szCs w:val="22"/>
+        </w:rPr>
+        <w:t>Java</w:t>
       </w:r>
     </w:p>
     <w:p>
@@ -400,9 +424,29 @@
           <w:ilvl w:val="0"/>
           <w:numId w:val="15"/>
         </w:numPr>
-      </w:pPr>
-      <w:r>
+        <w:rPr>
+          <w:i/>
+          <w:szCs w:val="22"/>
+        </w:rPr>
+      </w:pPr>
+      <w:r>
+        <w:rPr>
+          <w:szCs w:val="22"/>
+        </w:rPr>
         <w:t>Program and Data Representation</w:t>
+      </w:r>
+      <w:r>
+        <w:rPr>
+          <w:szCs w:val="22"/>
+        </w:rPr>
+        <w:t xml:space="preserve">, </w:t>
+      </w:r>
+      <w:r>
+        <w:rPr>
+          <w:i/>
+          <w:szCs w:val="22"/>
+        </w:rPr>
+        <w:t>C++, Assembly</w:t>
       </w:r>
     </w:p>
     <w:p>
@@ -412,26 +456,50 @@
           <w:ilvl w:val="0"/>
           <w:numId w:val="15"/>
         </w:numPr>
-      </w:pPr>
-      <w:r>
+        <w:rPr>
+          <w:szCs w:val="22"/>
+        </w:rPr>
+      </w:pPr>
+      <w:r>
+        <w:rPr>
+          <w:szCs w:val="22"/>
+        </w:rPr>
         <w:t>H</w:t>
       </w:r>
       <w:r>
+        <w:rPr>
+          <w:szCs w:val="22"/>
+        </w:rPr>
         <w:t xml:space="preserve">uman </w:t>
       </w:r>
       <w:r>
+        <w:rPr>
+          <w:szCs w:val="22"/>
+        </w:rPr>
         <w:t>C</w:t>
       </w:r>
       <w:r>
+        <w:rPr>
+          <w:szCs w:val="22"/>
+        </w:rPr>
         <w:t xml:space="preserve">omputer </w:t>
       </w:r>
       <w:r>
+        <w:rPr>
+          <w:szCs w:val="22"/>
+        </w:rPr>
         <w:t>I</w:t>
       </w:r>
       <w:r>
+        <w:rPr>
+          <w:szCs w:val="22"/>
+        </w:rPr>
         <w:t>nteraction</w:t>
       </w:r>
       <w:r>
+        <w:rPr>
+          <w:szCs w:val="22"/>
+        </w:rPr>
         <w:t xml:space="preserve"> in Software Development</w:t>
       </w:r>
     </w:p>
@@ -442,9 +510,28 @@
           <w:ilvl w:val="0"/>
           <w:numId w:val="15"/>
         </w:numPr>
-      </w:pPr>
-      <w:r>
+        <w:rPr>
+          <w:szCs w:val="22"/>
+        </w:rPr>
+      </w:pPr>
+      <w:r>
+        <w:rPr>
+          <w:szCs w:val="22"/>
+        </w:rPr>
         <w:t>Computer Architecture</w:t>
+      </w:r>
+      <w:r>
+        <w:rPr>
+          <w:szCs w:val="22"/>
+        </w:rPr>
+        <w:t xml:space="preserve">, </w:t>
+      </w:r>
+      <w:r>
+        <w:rPr>
+          <w:i/>
+          <w:szCs w:val="22"/>
+        </w:rPr>
+        <w:t>C++, Assembly</w:t>
       </w:r>
     </w:p>
     <w:p>
@@ -454,9 +541,28 @@
           <w:ilvl w:val="0"/>
           <w:numId w:val="15"/>
         </w:numPr>
-      </w:pPr>
-      <w:r>
+        <w:rPr>
+          <w:szCs w:val="22"/>
+        </w:rPr>
+      </w:pPr>
+      <w:r>
+        <w:rPr>
+          <w:szCs w:val="22"/>
+        </w:rPr>
         <w:t>Audio Plug-Ins</w:t>
+      </w:r>
+      <w:r>
+        <w:rPr>
+          <w:szCs w:val="22"/>
+        </w:rPr>
+        <w:t xml:space="preserve">, </w:t>
+      </w:r>
+      <w:r>
+        <w:rPr>
+          <w:i/>
+          <w:szCs w:val="22"/>
+        </w:rPr>
+        <w:t>C++</w:t>
       </w:r>
     </w:p>
     <w:p>
@@ -466,9 +572,22 @@
           <w:ilvl w:val="0"/>
           <w:numId w:val="15"/>
         </w:numPr>
-      </w:pPr>
-      <w:r>
-        <w:t>Mobile Application Development</w:t>
+        <w:rPr>
+          <w:szCs w:val="22"/>
+        </w:rPr>
+      </w:pPr>
+      <w:r>
+        <w:rPr>
+          <w:szCs w:val="22"/>
+        </w:rPr>
+        <w:t xml:space="preserve">Game Design, </w:t>
+      </w:r>
+      <w:r>
+        <w:rPr>
+          <w:i/>
+          <w:szCs w:val="22"/>
+        </w:rPr>
+        <w:t>Java</w:t>
       </w:r>
     </w:p>
     <w:p>
@@ -478,12 +597,68 @@
           <w:ilvl w:val="0"/>
           <w:numId w:val="15"/>
         </w:numPr>
-      </w:pPr>
-      <w:r>
+        <w:rPr>
+          <w:szCs w:val="22"/>
+        </w:rPr>
+      </w:pPr>
+      <w:r>
+        <w:rPr>
+          <w:szCs w:val="22"/>
+        </w:rPr>
+        <w:t>Mobile Application Development</w:t>
+      </w:r>
+      <w:r>
+        <w:rPr>
+          <w:szCs w:val="22"/>
+        </w:rPr>
+        <w:t xml:space="preserve">, </w:t>
+      </w:r>
+      <w:r>
+        <w:rPr>
+          <w:i/>
+          <w:szCs w:val="22"/>
+        </w:rPr>
+        <w:t>Swift, Java</w:t>
+      </w:r>
+    </w:p>
+    <w:p>
+      <w:pPr>
+        <w:pStyle w:val="ListParagraph"/>
+        <w:numPr>
+          <w:ilvl w:val="0"/>
+          <w:numId w:val="15"/>
+        </w:numPr>
+        <w:rPr>
+          <w:szCs w:val="22"/>
+        </w:rPr>
+      </w:pPr>
+      <w:r>
+        <w:rPr>
+          <w:szCs w:val="22"/>
+        </w:rPr>
         <w:t>Network Security</w:t>
       </w:r>
-    </w:p>
-    <w:p/>
+      <w:r>
+        <w:rPr>
+          <w:szCs w:val="22"/>
+        </w:rPr>
+        <w:t xml:space="preserve">, </w:t>
+      </w:r>
+      <w:r>
+        <w:rPr>
+          <w:i/>
+          <w:szCs w:val="22"/>
+        </w:rPr>
+        <w:t>Python</w:t>
+      </w:r>
+    </w:p>
+    <w:p>
+      <w:pPr>
+        <w:rPr>
+          <w:szCs w:val="22"/>
+        </w:rPr>
+      </w:pPr>
+    </w:p>
     <w:p>
       <w:pPr>
         <w:rPr>
@@ -504,15 +679,6 @@
     <w:p>
       <w:pPr>
         <w:rPr>
-          <w:b/>
-          <w:color w:val="4C1130"/>
-          <w:sz w:val="28"/>
-        </w:rPr>
-      </w:pPr>
-    </w:p>
-    <w:p>
-      <w:pPr>
-        <w:rPr>
           <w:i/>
           <w:color w:val="auto"/>
           <w:sz w:val="24"/>
@@ -521,6 +687,15 @@
       </w:pPr>
       <w:r>
         <w:rPr>
+          <w:b/>
+          <w:color w:val="auto"/>
+          <w:sz w:val="24"/>
+          <w:szCs w:val="24"/>
+        </w:rPr>
+        <w:t xml:space="preserve">Server/Bartender, </w:t>
+      </w:r>
+      <w:r>
+        <w:rPr>
           <w:i/>
           <w:color w:val="auto"/>
           <w:sz w:val="24"/>
@@ -538,15 +713,6 @@
           <w:szCs w:val="24"/>
         </w:rPr>
       </w:pPr>
-      <w:r>
-        <w:rPr>
-          <w:b/>
-          <w:color w:val="auto"/>
-          <w:sz w:val="24"/>
-          <w:szCs w:val="24"/>
-        </w:rPr>
-        <w:t xml:space="preserve">Server/Bartender, </w:t>
-      </w:r>
       <w:r>
         <w:rPr>
           <w:b/>
@@ -584,14 +750,12 @@
         </w:numPr>
         <w:rPr>
           <w:color w:val="auto"/>
-          <w:sz w:val="24"/>
           <w:szCs w:val="24"/>
         </w:rPr>
       </w:pPr>
       <w:r>
         <w:rPr>
           <w:color w:val="auto"/>
-          <w:sz w:val="24"/>
           <w:szCs w:val="24"/>
         </w:rPr>
         <w:t>Took orders and entered them into a POS system, delivered orders, poured beers and made mixed drinks</w:t>
@@ -604,40 +768,77 @@
           <w:ilvl w:val="0"/>
           <w:numId w:val="13"/>
         </w:numPr>
+        <w:spacing w:after="240"/>
         <w:rPr>
           <w:color w:val="auto"/>
-          <w:sz w:val="24"/>
           <w:szCs w:val="24"/>
         </w:rPr>
       </w:pPr>
       <w:r>
         <w:rPr>
           <w:color w:val="auto"/>
-          <w:sz w:val="24"/>
           <w:szCs w:val="24"/>
         </w:rPr>
-        <w:t>Made sure customers were happy, managed cash and card transactions, split bills</w:t>
-      </w:r>
-    </w:p>
-    <w:p>
-      <w:pPr>
+        <w:t xml:space="preserve">Ensured </w:t>
+      </w:r>
+      <w:r>
+        <w:rPr>
+          <w:color w:val="auto"/>
+          <w:szCs w:val="24"/>
+        </w:rPr>
+        <w:t xml:space="preserve">customers were </w:t>
+      </w:r>
+      <w:r>
+        <w:rPr>
+          <w:color w:val="auto"/>
+          <w:szCs w:val="24"/>
+        </w:rPr>
+        <w:t>satisfied</w:t>
+      </w:r>
+      <w:r>
+        <w:rPr>
+          <w:color w:val="auto"/>
+          <w:szCs w:val="24"/>
+        </w:rPr>
+        <w:t>, managed cash and card transactions, split bills</w:t>
+      </w:r>
+    </w:p>
+    <w:p>
+      <w:pPr>
+        <w:rPr>
+          <w:i/>
+          <w:color w:val="auto"/>
+          <w:sz w:val="24"/>
+          <w:szCs w:val="24"/>
+        </w:rPr>
+      </w:pPr>
+      <w:r>
         <w:rPr>
           <w:b/>
           <w:color w:val="auto"/>
           <w:sz w:val="24"/>
           <w:szCs w:val="24"/>
         </w:rPr>
-      </w:pPr>
-    </w:p>
-    <w:p>
-      <w:pPr>
+        <w:t>Server/Barista,</w:t>
+      </w:r>
+      <w:r>
+        <w:rPr>
+          <w:b/>
+          <w:color w:val="auto"/>
+          <w:sz w:val="24"/>
+          <w:szCs w:val="24"/>
+        </w:rPr>
+        <w:t xml:space="preserve"> </w:t>
+      </w:r>
+      <w:r>
         <w:rPr>
           <w:i/>
           <w:color w:val="auto"/>
           <w:sz w:val="24"/>
           <w:szCs w:val="24"/>
         </w:rPr>
-      </w:pPr>
+        <w:t>Westminster Cant</w:t>
+      </w:r>
       <w:r>
         <w:rPr>
           <w:i/>
@@ -645,7 +846,7 @@
           <w:sz w:val="24"/>
           <w:szCs w:val="24"/>
         </w:rPr>
-        <w:t>Westminster Cant</w:t>
+        <w:t>e</w:t>
       </w:r>
       <w:r>
         <w:rPr>
@@ -654,7 +855,7 @@
           <w:sz w:val="24"/>
           <w:szCs w:val="24"/>
         </w:rPr>
-        <w:t>e</w:t>
+        <w:t>rbury of the Blue Ridge, Charlottesville</w:t>
       </w:r>
       <w:r>
         <w:rPr>
@@ -663,15 +864,6 @@
           <w:sz w:val="24"/>
           <w:szCs w:val="24"/>
         </w:rPr>
-        <w:t>rbury of the Blue Ridge, Charlottesville</w:t>
-      </w:r>
-      <w:r>
-        <w:rPr>
-          <w:i/>
-          <w:color w:val="auto"/>
-          <w:sz w:val="24"/>
-          <w:szCs w:val="24"/>
-        </w:rPr>
         <w:t>, VA</w:t>
       </w:r>
     </w:p>
@@ -691,36 +883,7 @@
           <w:sz w:val="24"/>
           <w:szCs w:val="24"/>
         </w:rPr>
-        <w:t>Server/Barista,</w:t>
-      </w:r>
-      <w:r>
-        <w:rPr>
-          <w:b/>
-          <w:color w:val="auto"/>
-          <w:sz w:val="24"/>
-          <w:szCs w:val="24"/>
-        </w:rPr>
-        <w:t xml:space="preserve"> </w:t>
-      </w:r>
-      <w:proofErr w:type="gramStart"/>
-      <w:r>
-        <w:rPr>
-          <w:b/>
-          <w:color w:val="auto"/>
-          <w:sz w:val="24"/>
-          <w:szCs w:val="24"/>
-        </w:rPr>
-        <w:t>Summer</w:t>
-      </w:r>
-      <w:proofErr w:type="gramEnd"/>
-      <w:r>
-        <w:rPr>
-          <w:b/>
-          <w:color w:val="auto"/>
-          <w:sz w:val="24"/>
-          <w:szCs w:val="24"/>
-        </w:rPr>
-        <w:t xml:space="preserve"> 2015 – 2016</w:t>
+        <w:t>Summer 2015 – 2016</w:t>
       </w:r>
     </w:p>
     <w:p>
@@ -730,22 +893,55 @@
           <w:ilvl w:val="0"/>
           <w:numId w:val="12"/>
         </w:numPr>
+        <w:spacing w:after="240"/>
         <w:rPr>
           <w:color w:val="auto"/>
-          <w:sz w:val="24"/>
           <w:szCs w:val="24"/>
         </w:rPr>
       </w:pPr>
       <w:r>
         <w:rPr>
           <w:color w:val="auto"/>
-          <w:sz w:val="24"/>
           <w:szCs w:val="24"/>
         </w:rPr>
-        <w:t>Stocked café, made coffee using espresso machine, maintained frozen yoghurt machine, managed cash register, interacted with the elderly</w:t>
-      </w:r>
-    </w:p>
-    <w:p/>
+        <w:t xml:space="preserve">Stocked café, </w:t>
+      </w:r>
+      <w:r>
+        <w:rPr>
+          <w:color w:val="auto"/>
+          <w:szCs w:val="24"/>
+        </w:rPr>
+        <w:t>brewed</w:t>
+      </w:r>
+      <w:r>
+        <w:rPr>
+          <w:color w:val="auto"/>
+          <w:szCs w:val="24"/>
+        </w:rPr>
+        <w:t xml:space="preserve"> coffee using espresso machine, maintained frozen </w:t>
+      </w:r>
+      <w:r>
+        <w:rPr>
+          <w:color w:val="auto"/>
+          <w:szCs w:val="24"/>
+        </w:rPr>
+        <w:t>yogurt</w:t>
+      </w:r>
+      <w:r>
+        <w:rPr>
+          <w:color w:val="auto"/>
+          <w:szCs w:val="24"/>
+        </w:rPr>
+        <w:t xml:space="preserve"> machine, managed cash regis</w:t>
+      </w:r>
+      <w:r>
+        <w:rPr>
+          <w:color w:val="auto"/>
+          <w:szCs w:val="24"/>
+        </w:rPr>
+        <w:t>ter, interacted with elderly customers</w:t>
+      </w:r>
+    </w:p>
     <w:p>
       <w:pPr>
         <w:contextualSpacing/>
@@ -789,7 +985,6 @@
           <w:b/>
           <w:sz w:val="24"/>
         </w:rPr>
-        <w:lastRenderedPageBreak/>
         <w:t>September 2014 - 2016</w:t>
       </w:r>
     </w:p>
@@ -800,207 +995,44 @@
           <w:ilvl w:val="0"/>
           <w:numId w:val="11"/>
         </w:numPr>
-      </w:pPr>
-      <w:r>
-        <w:rPr>
-          <w:sz w:val="24"/>
-        </w:rPr>
+        <w:spacing w:after="240"/>
+        <w:rPr>
+          <w:sz w:val="20"/>
+        </w:rPr>
+      </w:pPr>
+      <w:r>
         <w:t>Dealt</w:t>
       </w:r>
       <w:r>
-        <w:rPr>
-          <w:sz w:val="24"/>
-        </w:rPr>
         <w:t xml:space="preserve"> with cust</w:t>
       </w:r>
       <w:r>
-        <w:rPr>
-          <w:sz w:val="24"/>
-        </w:rPr>
         <w:t>omers at the front desk, answered</w:t>
       </w:r>
       <w:r>
-        <w:rPr>
-          <w:sz w:val="24"/>
-        </w:rPr>
         <w:t xml:space="preserve"> q</w:t>
       </w:r>
       <w:r>
-        <w:rPr>
-          <w:sz w:val="24"/>
-        </w:rPr>
         <w:t>uestions about meal plans, filed documents, charged/refunded</w:t>
       </w:r>
       <w:r>
-        <w:rPr>
-          <w:sz w:val="24"/>
-        </w:rPr>
         <w:t xml:space="preserve"> customers’ accounts</w:t>
       </w:r>
-    </w:p>
-    <w:p/>
-    <w:p>
-      <w:pPr>
-        <w:ind w:firstLine="720"/>
-      </w:pPr>
-    </w:p>
-    <w:p>
+      <w:r>
+        <w:t>, took incoming calls</w:t>
+      </w:r>
+    </w:p>
+    <w:p>
+      <w:pPr>
+        <w:rPr>
+          <w:sz w:val="20"/>
+        </w:rPr>
+      </w:pPr>
       <w:r>
         <w:rPr>
           <w:b/>
           <w:color w:val="4C1130"/>
-          <w:sz w:val="28"/>
-        </w:rPr>
-        <w:t>Volunteer Work</w:t>
-      </w:r>
-      <w:bookmarkStart w:id="0" w:name="_GoBack"/>
-      <w:bookmarkEnd w:id="0"/>
-    </w:p>
-    <w:p>
-      <w:pPr>
-        <w:numPr>
-          <w:ilvl w:val="0"/>
-          <w:numId w:val="1"/>
-        </w:numPr>
-        <w:ind w:hanging="360"/>
-        <w:contextualSpacing/>
-        <w:rPr>
-          <w:b/>
-          <w:sz w:val="24"/>
-        </w:rPr>
-      </w:pPr>
-      <w:r>
-        <w:rPr>
-          <w:b/>
-          <w:sz w:val="24"/>
-        </w:rPr>
-        <w:t>Madison House Volunteer (September 2013 - May 2014)</w:t>
-      </w:r>
-    </w:p>
-    <w:p>
-      <w:pPr>
-        <w:ind w:left="720"/>
-      </w:pPr>
-      <w:r>
-        <w:rPr>
-          <w:i/>
-          <w:sz w:val="24"/>
-        </w:rPr>
-        <w:t>International School of Charlottesville, Pre-School that immerses children in either French or Spanish</w:t>
-      </w:r>
-    </w:p>
-    <w:p>
-      <w:pPr>
-        <w:ind w:left="720"/>
-      </w:pPr>
-      <w:r>
-        <w:rPr>
-          <w:sz w:val="24"/>
-        </w:rPr>
-        <w:t>Helped with after school day care, played with children, watched for children’s safety</w:t>
-      </w:r>
-    </w:p>
-    <w:p/>
-    <w:p>
-      <w:pPr>
-        <w:numPr>
-          <w:ilvl w:val="0"/>
-          <w:numId w:val="9"/>
-        </w:numPr>
-        <w:ind w:hanging="360"/>
-        <w:contextualSpacing/>
-        <w:rPr>
-          <w:b/>
-          <w:sz w:val="24"/>
-        </w:rPr>
-      </w:pPr>
-      <w:r>
-        <w:rPr>
-          <w:b/>
-          <w:sz w:val="24"/>
-        </w:rPr>
-        <w:t>UNICEF (August 2014 - December 2014)</w:t>
-      </w:r>
-    </w:p>
-    <w:p>
-      <w:pPr>
-        <w:ind w:left="720"/>
-      </w:pPr>
-      <w:r>
-        <w:rPr>
-          <w:i/>
-          <w:sz w:val="24"/>
-        </w:rPr>
-        <w:t>University of Virginia</w:t>
-      </w:r>
-    </w:p>
-    <w:p>
-      <w:pPr>
-        <w:ind w:left="720"/>
-      </w:pPr>
-      <w:r>
-        <w:rPr>
-          <w:sz w:val="24"/>
-        </w:rPr>
-        <w:t>Volunteered at Trick-or-Treat on the Lawn, interacted with children</w:t>
-      </w:r>
-    </w:p>
-    <w:p/>
-    <w:p>
-      <w:pPr>
-        <w:numPr>
-          <w:ilvl w:val="0"/>
-          <w:numId w:val="2"/>
-        </w:numPr>
-        <w:ind w:hanging="360"/>
-        <w:contextualSpacing/>
-        <w:rPr>
-          <w:b/>
-          <w:sz w:val="24"/>
-        </w:rPr>
-      </w:pPr>
-      <w:r>
-        <w:rPr>
-          <w:b/>
-          <w:sz w:val="24"/>
-        </w:rPr>
-        <w:t>Pre-Probationary Member (October 2014 - Current)</w:t>
-      </w:r>
-    </w:p>
-    <w:p>
-      <w:r>
-        <w:rPr>
-          <w:b/>
-          <w:sz w:val="24"/>
-        </w:rPr>
-        <w:tab/>
-      </w:r>
-      <w:r>
-        <w:rPr>
-          <w:i/>
-          <w:sz w:val="24"/>
-        </w:rPr>
-        <w:t>Charlottesville-Albemarle Rescue Squad</w:t>
-      </w:r>
-    </w:p>
-    <w:p>
-      <w:pPr>
-        <w:ind w:left="720"/>
-      </w:pPr>
-      <w:r>
-        <w:rPr>
-          <w:sz w:val="24"/>
-        </w:rPr>
-        <w:t>Currently trying to receive certification as an EMT - Basic, assisted EMT’s with emergency care, CPR and AED certified, interacted with people of all ages</w:t>
-      </w:r>
-    </w:p>
-    <w:p/>
-    <w:p>
-      <w:r>
-        <w:rPr>
-          <w:b/>
-          <w:color w:val="4C1130"/>
-          <w:sz w:val="28"/>
+          <w:sz w:val="24"/>
         </w:rPr>
         <w:t>Languages</w:t>
       </w:r>
@@ -1015,122 +1047,43 @@
         <w:contextualSpacing/>
         <w:rPr>
           <w:b/>
-          <w:sz w:val="24"/>
         </w:rPr>
       </w:pPr>
       <w:r>
         <w:rPr>
           <w:b/>
-          <w:sz w:val="24"/>
         </w:rPr>
         <w:t>American Sign Language (ASL), Intermediate Level (August 2013 - Current)</w:t>
       </w:r>
     </w:p>
     <w:p>
-      <w:r>
+      <w:pPr>
+        <w:ind w:left="720"/>
+        <w:contextualSpacing/>
         <w:rPr>
           <w:b/>
-          <w:sz w:val="24"/>
-        </w:rPr>
-        <w:tab/>
-      </w:r>
-      <w:r>
-        <w:rPr>
-          <w:sz w:val="24"/>
-        </w:rPr>
-        <w:t>Studied ASL and Deaf culture, has experience interacting with the deaf</w:t>
-      </w:r>
-    </w:p>
-    <w:p>
-      <w:r>
-        <w:rPr>
-          <w:b/>
-          <w:sz w:val="24"/>
-        </w:rPr>
-        <w:tab/>
-      </w:r>
-    </w:p>
-    <w:p>
-      <w:r>
-        <w:rPr>
-          <w:b/>
-          <w:color w:val="4C1130"/>
-          <w:sz w:val="28"/>
-        </w:rPr>
-        <w:t>References</w:t>
-      </w:r>
-    </w:p>
-    <w:p>
-      <w:pPr>
-        <w:numPr>
-          <w:ilvl w:val="0"/>
-          <w:numId w:val="8"/>
-        </w:numPr>
-        <w:ind w:hanging="360"/>
-        <w:contextualSpacing/>
-        <w:rPr>
-          <w:b/>
-          <w:sz w:val="24"/>
-        </w:rPr>
-      </w:pPr>
-      <w:r>
-        <w:rPr>
-          <w:b/>
-          <w:sz w:val="24"/>
-        </w:rPr>
-        <w:t xml:space="preserve">Alicia </w:t>
-      </w:r>
-      <w:proofErr w:type="spellStart"/>
-      <w:r>
-        <w:rPr>
-          <w:b/>
-          <w:sz w:val="24"/>
-        </w:rPr>
-        <w:t>Batterton</w:t>
-      </w:r>
-      <w:proofErr w:type="spellEnd"/>
-    </w:p>
-    <w:p>
-      <w:r>
-        <w:rPr>
-          <w:b/>
-          <w:sz w:val="24"/>
-        </w:rPr>
-        <w:tab/>
-      </w:r>
-      <w:r>
-        <w:rPr>
-          <w:sz w:val="24"/>
-        </w:rPr>
-        <w:t>Meal Plan Coordinator</w:t>
-      </w:r>
-    </w:p>
-    <w:p>
-      <w:r>
-        <w:rPr>
-          <w:sz w:val="24"/>
-        </w:rPr>
-        <w:tab/>
-        <w:t>University of Virginia</w:t>
-      </w:r>
-    </w:p>
-    <w:p>
-      <w:r>
-        <w:rPr>
-          <w:sz w:val="24"/>
-        </w:rPr>
-        <w:tab/>
-        <w:t>Work: 1 (434) 982-5141</w:t>
-      </w:r>
-    </w:p>
-    <w:p/>
-    <w:p>
-      <w:r>
-        <w:rPr>
-          <w:sz w:val="24"/>
-        </w:rPr>
-        <w:t>Additional references available at request.</w:t>
-      </w:r>
+        </w:rPr>
+      </w:pPr>
+      <w:r>
+        <w:t>St</w:t>
+      </w:r>
+      <w:r>
+        <w:t xml:space="preserve">udied ASL and Deaf culture, </w:t>
+      </w:r>
+      <w:r>
+        <w:t>experience</w:t>
+      </w:r>
+      <w:r>
+        <w:t>d in</w:t>
+      </w:r>
+      <w:r>
+        <w:t xml:space="preserve"> interacting with the deaf</w:t>
+      </w:r>
+      <w:r>
+        <w:t xml:space="preserve"> community</w:t>
+      </w:r>
+      <w:bookmarkStart w:id="0" w:name="_GoBack"/>
+      <w:bookmarkEnd w:id="0"/>
     </w:p>
     <w:sectPr>
       <w:pgSz w:w="12240" w:h="15840"/>

</xml_diff>